<commit_message>
sessions + programme updated + blog post
</commit_message>
<xml_diff>
--- a/content/programme/dong-01.docx
+++ b/content/programme/dong-01.docx
@@ -197,8 +197,6 @@
               <w:rPr>
                 <w:rFonts w:ascii="Lato" w:cs="Lato" w:eastAsia="Lato" w:hAnsi="Lato"/>
                 <w:color w:val="212529"/>
-                <w:sz w:val="36"/>
-                <w:szCs w:val="36"/>
               </w:rPr>
             </w:pPr>
             <w:bookmarkStart w:colFirst="0" w:colLast="0" w:name="_kzht2kz3r603" w:id="3"/>
@@ -211,10 +209,20 @@
               </w:rPr>
               <w:t xml:space="preserve">Xin Luna Dong</w:t>
             </w:r>
+          </w:p>
+          <w:p>
+            <w:pPr>
+              <w:pStyle w:val="Heading5"/>
+              <w:spacing w:line="240" w:lineRule="auto"/>
+              <w:rPr/>
+            </w:pPr>
+            <w:bookmarkStart w:colFirst="0" w:colLast="0" w:name="_b47djgawrg3a" w:id="4"/>
+            <w:bookmarkEnd w:id="4"/>
             <w:r>
               <w:rPr>
                 <w:rtl w:val="0"/>
               </w:rPr>
+              <w:t xml:space="preserve">Head Scientist at Meta Reality Lab</w:t>
             </w:r>
           </w:p>
         </w:tc>

</xml_diff>